<commit_message>
Button class, Windows functions
</commit_message>
<xml_diff>
--- a/Проект на Pygame - Double Tetris.docx
+++ b/Проект на Pygame - Double Tetris.docx
@@ -67,7 +67,6 @@
           <w:rFonts w:ascii="Times New Roman" w:hAnsi="Times New Roman" w:cs="Times New Roman"/>
           <w:sz w:val="52"/>
           <w:szCs w:val="52"/>
-          <w:lang w:val="en-US"/>
         </w:rPr>
       </w:pPr>
       <w:r>
@@ -112,7 +111,7 @@
           <w:szCs w:val="56"/>
           <w:lang w:val="en-US"/>
         </w:rPr>
-        <w:t>Double Tetris</w:t>
+        <w:t>Double</w:t>
       </w:r>
       <w:r>
         <w:rPr>
@@ -120,7 +119,7 @@
           <w:sz w:val="56"/>
           <w:szCs w:val="56"/>
         </w:rPr>
-        <w:t>»</w:t>
+        <w:t xml:space="preserve"> </w:t>
       </w:r>
       <w:r>
         <w:rPr>
@@ -129,6 +128,22 @@
           <w:szCs w:val="56"/>
           <w:lang w:val="en-US"/>
         </w:rPr>
+        <w:t>Tetris</w:t>
+      </w:r>
+      <w:r>
+        <w:rPr>
+          <w:rFonts w:ascii="Times New Roman" w:hAnsi="Times New Roman" w:cs="Times New Roman"/>
+          <w:sz w:val="56"/>
+          <w:szCs w:val="56"/>
+        </w:rPr>
+        <w:t>»</w:t>
+      </w:r>
+      <w:r>
+        <w:rPr>
+          <w:rFonts w:ascii="Times New Roman" w:hAnsi="Times New Roman" w:cs="Times New Roman"/>
+          <w:sz w:val="56"/>
+          <w:szCs w:val="56"/>
+        </w:rPr>
         <w:t>.</w:t>
       </w:r>
     </w:p>
@@ -1149,15 +1164,38 @@
           <w:sz w:val="40"/>
           <w:szCs w:val="40"/>
         </w:rPr>
-        <w:t>кно, Настройки</w:t>
-      </w:r>
-      <w:r>
-        <w:rPr>
-          <w:sz w:val="40"/>
-          <w:szCs w:val="40"/>
-        </w:rPr>
-        <w:t>, Окно выбора уровней.</w:t>
-      </w:r>
+        <w:t>кно</w:t>
+      </w:r>
+      <w:r>
+        <w:rPr>
+          <w:sz w:val="40"/>
+          <w:szCs w:val="40"/>
+        </w:rPr>
+        <w:t xml:space="preserve"> и т</w:t>
+      </w:r>
+      <w:r>
+        <w:rPr>
+          <w:sz w:val="40"/>
+          <w:szCs w:val="40"/>
+        </w:rPr>
+        <w:t>.</w:t>
+      </w:r>
+      <w:r>
+        <w:rPr>
+          <w:sz w:val="40"/>
+          <w:szCs w:val="40"/>
+        </w:rPr>
+        <w:t xml:space="preserve"> </w:t>
+      </w:r>
+      <w:proofErr w:type="gramStart"/>
+      <w:r>
+        <w:rPr>
+          <w:sz w:val="40"/>
+          <w:szCs w:val="40"/>
+        </w:rPr>
+        <w:t>д..</w:t>
+      </w:r>
+      <w:proofErr w:type="gramEnd"/>
     </w:p>
     <w:p>
       <w:pPr>
@@ -1210,6 +1248,20 @@
           <w:sz w:val="40"/>
           <w:szCs w:val="40"/>
         </w:rPr>
+        <w:t>, рестарт уровня</w:t>
+      </w:r>
+      <w:r>
+        <w:rPr>
+          <w:sz w:val="40"/>
+          <w:szCs w:val="40"/>
+        </w:rPr>
+        <w:t>, таймер</w:t>
+      </w:r>
+      <w:r>
+        <w:rPr>
+          <w:sz w:val="40"/>
+          <w:szCs w:val="40"/>
+        </w:rPr>
         <w:t>.</w:t>
       </w:r>
     </w:p>
@@ -1230,6 +1282,26 @@
           <w:sz w:val="40"/>
           <w:szCs w:val="40"/>
         </w:rPr>
+        <w:t>Система жизней(попыток).</w:t>
+      </w:r>
+    </w:p>
+    <w:p>
+      <w:pPr>
+        <w:pStyle w:val="a3"/>
+        <w:numPr>
+          <w:ilvl w:val="2"/>
+          <w:numId w:val="7"/>
+        </w:numPr>
+        <w:rPr>
+          <w:sz w:val="40"/>
+          <w:szCs w:val="40"/>
+        </w:rPr>
+      </w:pPr>
+      <w:r>
+        <w:rPr>
+          <w:sz w:val="40"/>
+          <w:szCs w:val="40"/>
+        </w:rPr>
         <w:t>Выбор сложности, уровня</w:t>
       </w:r>
       <w:r>
@@ -1440,12 +1512,14 @@
     <w:p>
       <w:pPr>
         <w:rPr>
+          <w:rFonts w:ascii="Times New Roman" w:hAnsi="Times New Roman" w:cs="Times New Roman"/>
           <w:sz w:val="44"/>
           <w:szCs w:val="44"/>
         </w:rPr>
       </w:pPr>
       <w:r>
         <w:rPr>
+          <w:rFonts w:ascii="Times New Roman" w:hAnsi="Times New Roman" w:cs="Times New Roman"/>
           <w:sz w:val="44"/>
           <w:szCs w:val="44"/>
         </w:rPr>
@@ -1454,17 +1528,20 @@
     </w:p>
     <w:p>
       <w:pPr>
-        <w:rPr>
-          <w:sz w:val="40"/>
-          <w:szCs w:val="40"/>
-        </w:rPr>
-      </w:pPr>
-      <w:r>
-        <w:rPr>
-          <w:sz w:val="40"/>
-          <w:szCs w:val="40"/>
-        </w:rPr>
-        <w:t>…</w:t>
+        <w:ind w:firstLine="708"/>
+        <w:rPr>
+          <w:rFonts w:ascii="Times New Roman" w:hAnsi="Times New Roman" w:cs="Times New Roman"/>
+          <w:sz w:val="40"/>
+          <w:szCs w:val="40"/>
+        </w:rPr>
+      </w:pPr>
+      <w:r>
+        <w:rPr>
+          <w:rFonts w:ascii="Times New Roman" w:hAnsi="Times New Roman" w:cs="Times New Roman"/>
+          <w:sz w:val="40"/>
+          <w:szCs w:val="40"/>
+        </w:rPr>
+        <w:t>В данном проекте получилось реализовать почти все планируемые функции, кроме таблицы рекордов игрока и показа следующей фигуры. В дальнейшем проект может неограниченно расти и развиваться, возможно добавление несостоявшейся функции таблицы рекордов и многих других, улучшающих впечатление от игры.</w:t>
       </w:r>
     </w:p>
     <w:sectPr>
@@ -2049,39 +2126,12 @@
   </w:num>
   <w:num w:numId="2" w16cid:durableId="1591694492">
     <w:abstractNumId w:val="4"/>
-    <w:lvlOverride w:ilvl="0"/>
-    <w:lvlOverride w:ilvl="1"/>
-    <w:lvlOverride w:ilvl="2"/>
-    <w:lvlOverride w:ilvl="3"/>
-    <w:lvlOverride w:ilvl="4"/>
-    <w:lvlOverride w:ilvl="5"/>
-    <w:lvlOverride w:ilvl="6"/>
-    <w:lvlOverride w:ilvl="7"/>
-    <w:lvlOverride w:ilvl="8"/>
   </w:num>
   <w:num w:numId="3" w16cid:durableId="1558395481">
     <w:abstractNumId w:val="0"/>
-    <w:lvlOverride w:ilvl="0"/>
-    <w:lvlOverride w:ilvl="1"/>
-    <w:lvlOverride w:ilvl="2"/>
-    <w:lvlOverride w:ilvl="3"/>
-    <w:lvlOverride w:ilvl="4"/>
-    <w:lvlOverride w:ilvl="5"/>
-    <w:lvlOverride w:ilvl="6"/>
-    <w:lvlOverride w:ilvl="7"/>
-    <w:lvlOverride w:ilvl="8"/>
   </w:num>
   <w:num w:numId="4" w16cid:durableId="801194368">
     <w:abstractNumId w:val="2"/>
-    <w:lvlOverride w:ilvl="0"/>
-    <w:lvlOverride w:ilvl="1"/>
-    <w:lvlOverride w:ilvl="2"/>
-    <w:lvlOverride w:ilvl="3"/>
-    <w:lvlOverride w:ilvl="4"/>
-    <w:lvlOverride w:ilvl="5"/>
-    <w:lvlOverride w:ilvl="6"/>
-    <w:lvlOverride w:ilvl="7"/>
-    <w:lvlOverride w:ilvl="8"/>
   </w:num>
   <w:num w:numId="5" w16cid:durableId="537669069">
     <w:abstractNumId w:val="0"/>

</xml_diff>